<commit_message>
update webapp to have navbar and jumbotron
</commit_message>
<xml_diff>
--- a/documents/design_report.docx
+++ b/documents/design_report.docx
@@ -13,7 +13,13 @@
         <w:rPr>
           <w:rFonts w:ascii="Adobe Garamond Pro" w:eastAsia="MS Mincho" w:hAnsi="Adobe Garamond Pro"/>
         </w:rPr>
-        <w:t>Sleeping Cycle Stuff</w:t>
+        <w:t>Dormb</w:t>
+      </w:r>
+      <w:r>
+        <w:rPr>
+          <w:rFonts w:ascii="Adobe Garamond Pro" w:eastAsia="MS Mincho" w:hAnsi="Adobe Garamond Pro"/>
+        </w:rPr>
+        <w:t>ene</w:t>
       </w:r>
     </w:p>
     <w:p>
@@ -135,14 +141,28 @@
           <w:rFonts w:ascii="Adobe Garamond Pro" w:eastAsia="MS Mincho" w:hAnsi="Adobe Garamond Pro"/>
           <w:sz w:val="18"/>
         </w:rPr>
-        <w:t>[jc4913, thh13, cyk113, hsl113, nw813]</w:t>
+        <w:t>{</w:t>
       </w:r>
       <w:r>
         <w:rPr>
           <w:rFonts w:ascii="Adobe Garamond Pro" w:eastAsia="MS Mincho" w:hAnsi="Adobe Garamond Pro"/>
           <w:sz w:val="18"/>
         </w:rPr>
-        <w:t xml:space="preserve"> @ic.ac.uk</w:t>
+        <w:t>jc4913, thh13, cyk113, hsl113, nw813</w:t>
+      </w:r>
+      <w:r>
+        <w:rPr>
+          <w:rFonts w:ascii="Adobe Garamond Pro" w:eastAsia="MS Mincho" w:hAnsi="Adobe Garamond Pro"/>
+          <w:sz w:val="18"/>
+        </w:rPr>
+        <w:t>}</w:t>
+      </w:r>
+      <w:r>
+        <w:rPr>
+          <w:rFonts w:ascii="Adobe Garamond Pro" w:eastAsia="MS Mincho" w:hAnsi="Adobe Garamond Pro"/>
+          <w:sz w:val="18"/>
+        </w:rPr>
+        <w:t>@ic.ac.uk</w:t>
       </w:r>
     </w:p>
     <w:p>
@@ -191,257 +211,250 @@
         <w:rPr>
           <w:rFonts w:ascii="Adobe Garamond Pro" w:hAnsi="Adobe Garamond Pro"/>
         </w:rPr>
-        <w:t xml:space="preserve"> This is the first report f</w:t>
-      </w:r>
-      <w:r>
-        <w:rPr>
-          <w:rFonts w:ascii="Adobe Garamond Pro" w:hAnsi="Adobe Garamond Pro"/>
-        </w:rPr>
-        <w:t xml:space="preserve">or </w:t>
-      </w:r>
-      <w:r>
-        <w:rPr>
-          <w:rFonts w:ascii="Adobe Garamond Pro" w:eastAsia="MS Mincho" w:hAnsi="Adobe Garamond Pro"/>
-        </w:rPr>
-        <w:t>E3-</w:t>
-      </w:r>
-      <w:r>
-        <w:rPr>
-          <w:rFonts w:ascii="Adobe Garamond Pro" w:eastAsia="MS Mincho" w:hAnsi="Adobe Garamond Pro"/>
-        </w:rPr>
-        <w:t>19</w:t>
-      </w:r>
-      <w:r>
-        <w:rPr>
-          <w:rFonts w:ascii="Adobe Garamond Pro" w:eastAsia="MS Mincho" w:hAnsi="Adobe Garamond Pro"/>
-        </w:rPr>
         <w:t xml:space="preserve"> </w:t>
       </w:r>
-      <w:r>
-        <w:rPr>
-          <w:rFonts w:ascii="Adobe Garamond Pro" w:eastAsia="MS Mincho" w:hAnsi="Adobe Garamond Pro"/>
-        </w:rPr>
-        <w:t>Real Time Digital Signal Processing</w:t>
-      </w:r>
-      <w:r>
-        <w:rPr>
-          <w:rFonts w:ascii="Adobe Garamond Pro" w:hAnsi="Adobe Garamond Pro"/>
-        </w:rPr>
-        <w:t>’s (2015-2016). The aim is to understand sine wave generation on hardware</w:t>
-      </w:r>
-      <w:r>
-        <w:rPr>
-          <w:rFonts w:ascii="Adobe Garamond Pro" w:hAnsi="Adobe Garamond Pro"/>
-        </w:rPr>
-        <w:t xml:space="preserve"> (lab 2)</w:t>
-      </w:r>
-      <w:r>
-        <w:rPr>
-          <w:rFonts w:ascii="Adobe Garamond Pro" w:hAnsi="Adobe Garamond Pro"/>
-        </w:rPr>
+    </w:p>
+    <w:p>
+      <w:pPr>
+        <w:pStyle w:val="Heading1"/>
+      </w:pPr>
+      <w:r>
+        <w:t xml:space="preserve"> Introduction</w:t>
+      </w:r>
+    </w:p>
+    <w:p>
+      <w:pPr>
+        <w:pStyle w:val="BodyText"/>
+        <w:ind w:firstLine="0"/>
+      </w:pPr>
+      <w:r>
+        <w:tab/>
+      </w:r>
+      <w:bookmarkStart w:id="0" w:name="_GoBack"/>
+      <w:bookmarkEnd w:id="0"/>
+    </w:p>
+    <w:p>
+      <w:pPr>
+        <w:pStyle w:val="Heading1"/>
+      </w:pPr>
+      <w:r>
+        <w:t>Hypothesis</w:t>
+      </w:r>
+    </w:p>
+    <w:p>
+      <w:pPr>
+        <w:pStyle w:val="BodyText"/>
+        <w:ind w:left="288" w:hanging="288"/>
+      </w:pPr>
+      <w:r>
+        <w:tab/>
+      </w:r>
+      <w:r>
+        <w:t>This project aims to provide a better sleeping experience overall from having the room temperature automatically adjust to sleeping schedules and information from a myriad of sensors from a tracking device. This project also advises the user about the best times to go to bed from calendar integration, reducing the effects of jet-lag where possible. The user will benefit from our project according to the following hypotheses:</w:t>
+      </w:r>
+    </w:p>
+    <w:p>
+      <w:pPr>
+        <w:pStyle w:val="BodyText"/>
+        <w:numPr>
+          <w:ilvl w:val="0"/>
+          <w:numId w:val="16"/>
+        </w:numPr>
+      </w:pPr>
+      <w:r>
+        <w:t>Better sleep quality can be achieved by sleeping in an ideal sleeping temperature, thereby preventing situations where the user cannot fall asleep because the environment is too cold or hot.</w:t>
+      </w:r>
+    </w:p>
+    <w:p>
+      <w:pPr>
+        <w:pStyle w:val="BodyText"/>
+        <w:numPr>
+          <w:ilvl w:val="0"/>
+          <w:numId w:val="16"/>
+        </w:numPr>
+      </w:pPr>
+      <w:r>
+        <w:t>The feeling of grogginess can be reduced when waking up by setting the alarm to go off when the user is not in deep sleep.</w:t>
+      </w:r>
+    </w:p>
+    <w:p>
+      <w:pPr>
+        <w:pStyle w:val="BodyText"/>
+        <w:numPr>
+          <w:ilvl w:val="0"/>
+          <w:numId w:val="16"/>
+        </w:numPr>
+      </w:pPr>
+      <w:r>
+        <w:t>The effects of jet-lag can be minimized by gradually adjusting to the destination time zone by modifying sleeping times, before and during the trip</w:t>
+      </w:r>
+      <w:r>
+        <w:t xml:space="preserve"> </w:t>
+      </w:r>
+      <w:r>
+        <w:fldChar w:fldCharType="begin"/>
+      </w:r>
+      <w:r>
+        <w:instrText xml:space="preserve"> ADDIN ZOTERO_ITEM CSL_CITATION {"citationID":"a1o8fd8n4ma","properties":{"formattedCitation":"[1]","plainCitation":"[1]"},"citationItems":[{"id":110,"uris":["http://zotero.org/users/2475447/items/NSH66NKV"],"uri":["http://zotero.org/users/2475447/items/NSH66NKV"],"itemData":{"id":110,"type":"article-journal","title":"Jet lag: trends and coping strategies","container-title":"The Lancet","page":"1117–1129","volume":"369","issue":"9567","source":"Google Scholar","shortTitle":"Jet lag","author":[{"family":"Waterhouse","given":"Jim"},{"family":"Reilly","given":"Thomas"},{"family":"Atkinson","given":"Greg"},{"family":"Edwards","given":"Ben"}],"issued":{"date-parts":[["2007"]]}}}],"schema":"https://github.com/citation-style-language/schema/raw/master/csl-citation.json"} </w:instrText>
+      </w:r>
+      <w:r>
+        <w:fldChar w:fldCharType="separate"/>
+      </w:r>
+      <w:r>
+        <w:t>[1]</w:t>
+      </w:r>
+      <w:r>
+        <w:fldChar w:fldCharType="end"/>
+      </w:r>
+      <w:r>
         <w:t>.</w:t>
       </w:r>
-      <w:r>
-        <w:rPr>
-          <w:rFonts w:ascii="Adobe Garamond Pro" w:hAnsi="Adobe Garamond Pro"/>
-        </w:rPr>
-        <w:t xml:space="preserve"> </w:t>
-      </w:r>
+    </w:p>
+    <w:p>
+      <w:pPr>
+        <w:pStyle w:val="BodyText"/>
+      </w:pPr>
     </w:p>
     <w:p>
       <w:pPr>
         <w:pStyle w:val="Heading1"/>
       </w:pPr>
       <w:r>
-        <w:t xml:space="preserve"> Introduction</w:t>
-      </w:r>
-    </w:p>
-    <w:p>
-      <w:pPr>
-        <w:pStyle w:val="BodyText"/>
-      </w:pPr>
-      <w:r>
-        <w:t>.</w:t>
-      </w:r>
+        <w:t>Related Work</w:t>
+      </w:r>
+      <w:r>
+        <w:t xml:space="preserve"> and Background Research</w:t>
+      </w:r>
+    </w:p>
+    <w:p>
+      <w:pPr>
+        <w:pStyle w:val="Heading2"/>
+      </w:pPr>
+      <w:r>
+        <w:t>Existing Products</w:t>
+      </w:r>
+    </w:p>
+    <w:p>
+      <w:pPr>
+        <w:jc w:val="both"/>
+      </w:pPr>
+    </w:p>
+    <w:p>
+      <w:pPr>
+        <w:jc w:val="both"/>
+      </w:pPr>
+    </w:p>
+    <w:p>
+      <w:pPr>
+        <w:pStyle w:val="Heading2"/>
+      </w:pPr>
+      <w:r>
+        <w:t>Background Research</w:t>
+      </w:r>
+    </w:p>
+    <w:p>
+      <w:pPr>
+        <w:jc w:val="both"/>
+      </w:pPr>
+      <w:bookmarkStart w:id="1" w:name="OLE_LINK44"/>
+      <w:bookmarkStart w:id="2" w:name="OLE_LINK45"/>
     </w:p>
     <w:p>
       <w:pPr>
         <w:pStyle w:val="Heading1"/>
       </w:pPr>
       <w:r>
-        <w:t>Hypothesis</w:t>
-      </w:r>
-    </w:p>
-    <w:p>
-      <w:pPr>
-        <w:pStyle w:val="BodyText"/>
-      </w:pPr>
-      <w:r>
-        <w:t xml:space="preserve">initial setting of </w:t>
-      </w:r>
-      <w:r>
-        <w:rPr>
-          <w:rFonts w:ascii="Courier New" w:hAnsi="Courier New" w:cs="Courier New"/>
-        </w:rPr>
-        <w:t>0x004f</w:t>
-      </w:r>
-      <w:r>
-        <w:t xml:space="preserve"> -&gt; 32 bit.</w:t>
-      </w:r>
+        <w:t>System Design</w:t>
+      </w:r>
+    </w:p>
+    <w:bookmarkEnd w:id="1"/>
+    <w:bookmarkEnd w:id="2"/>
+    <w:p>
+      <w:pPr>
+        <w:pStyle w:val="Heading2"/>
+      </w:pPr>
+      <w:r>
+        <w:t>Hardware</w:t>
+      </w:r>
+    </w:p>
+    <w:p>
+      <w:pPr>
+        <w:pStyle w:val="Heading3"/>
+      </w:pPr>
+      <w:r>
+        <w:t>Sensors</w:t>
+      </w:r>
+    </w:p>
+    <w:p>
+      <w:pPr>
+        <w:jc w:val="both"/>
+      </w:pPr>
+    </w:p>
+    <w:p>
+      <w:pPr>
+        <w:jc w:val="both"/>
+      </w:pPr>
+    </w:p>
+    <w:p>
+      <w:pPr>
+        <w:pStyle w:val="Heading2"/>
+      </w:pPr>
+      <w:r>
+        <w:t>Software</w:t>
+      </w:r>
+    </w:p>
+    <w:p>
+      <w:pPr>
+        <w:pStyle w:val="Heading3"/>
+      </w:pPr>
+      <w:r>
+        <w:t>Machine Learning</w:t>
+      </w:r>
+    </w:p>
+    <w:p/>
+    <w:p/>
+    <w:p>
+      <w:pPr>
+        <w:pStyle w:val="Heading3"/>
+      </w:pPr>
+      <w:r>
+        <w:t>Web Interface</w:t>
+      </w:r>
+    </w:p>
+    <w:p/>
+    <w:p/>
+    <w:p>
+      <w:pPr>
+        <w:pStyle w:val="Heading3"/>
+      </w:pPr>
+      <w:r>
+        <w:t>Mobile Application</w:t>
+      </w:r>
+    </w:p>
+    <w:p/>
+    <w:p/>
+    <w:p/>
+    <w:p>
+      <w:pPr>
+        <w:jc w:val="both"/>
+      </w:pPr>
     </w:p>
     <w:p>
       <w:pPr>
         <w:pStyle w:val="Heading1"/>
       </w:pPr>
       <w:r>
-        <w:t>Related Work</w:t>
-      </w:r>
-    </w:p>
-    <w:p>
-      <w:pPr>
-        <w:pStyle w:val="Heading2"/>
-      </w:pPr>
-      <w:r>
-        <w:t>Initialising the Hardware</w:t>
-      </w:r>
-    </w:p>
-    <w:p>
-      <w:pPr>
-        <w:ind w:firstLine="288"/>
-        <w:jc w:val="both"/>
-      </w:pPr>
-      <w:r>
-        <w:rPr>
-          <w:rFonts w:ascii="Courier New" w:hAnsi="Courier New" w:cs="Courier New"/>
-          <w:color w:val="8000FF"/>
-          <w:highlight w:val="white"/>
-          <w:lang w:val="en-GB" w:eastAsia="en-GB"/>
-        </w:rPr>
-        <w:t>void</w:t>
-      </w:r>
-      <w:r>
-        <w:rPr>
-          <w:rFonts w:ascii="Courier New" w:hAnsi="Courier New" w:cs="Courier New"/>
-          <w:color w:val="000000"/>
-          <w:highlight w:val="white"/>
-          <w:lang w:val="en-GB" w:eastAsia="en-GB"/>
-        </w:rPr>
-        <w:t xml:space="preserve"> init_hardware</w:t>
-      </w:r>
-      <w:r>
-        <w:rPr>
-          <w:rFonts w:ascii="Courier New" w:hAnsi="Courier New" w:cs="Courier New"/>
-          <w:b/>
-          <w:bCs/>
-          <w:color w:val="000080"/>
-          <w:highlight w:val="white"/>
-          <w:lang w:val="en-GB" w:eastAsia="en-GB"/>
-        </w:rPr>
-        <w:t>()</w:t>
-      </w:r>
-      <w:r>
-        <w:rPr>
-          <w:rFonts w:ascii="Courier New" w:hAnsi="Courier New" w:cs="Courier New"/>
-          <w:b/>
-          <w:bCs/>
-          <w:color w:val="000080"/>
-          <w:lang w:val="en-GB" w:eastAsia="en-GB"/>
-        </w:rPr>
-        <w:t xml:space="preserve"> </w:t>
-      </w:r>
-      <w:r>
-        <w:t xml:space="preserve">configures the hardware using </w:t>
-      </w:r>
-    </w:p>
-    <w:p>
-      <w:pPr>
-        <w:ind w:firstLine="288"/>
-        <w:jc w:val="both"/>
-      </w:pPr>
-      <w:r>
-        <w:t>availability depends on the clock speed of the processor running the program.</w:t>
-      </w:r>
-    </w:p>
-    <w:p>
-      <w:pPr>
-        <w:ind w:firstLine="709"/>
-        <w:jc w:val="both"/>
-      </w:pPr>
-    </w:p>
-    <w:p>
-      <w:pPr>
-        <w:pStyle w:val="Heading2"/>
-      </w:pPr>
-      <w:r>
-        <w:t>Look-up Table</w:t>
-      </w:r>
-      <w:r>
-        <w:t xml:space="preserve"> Function</w:t>
-      </w:r>
-    </w:p>
-    <w:p>
-      <w:pPr>
-        <w:jc w:val="both"/>
-      </w:pPr>
-      <w:r>
-        <w:tab/>
-      </w:r>
-      <w:r>
-        <w:t>A table that consists of the coefficients of a sine wave can be generated by a for loop. Then, to generate a variable sine wave, the program can iterate through this look-up table. To generate a sine w</w:t>
-      </w:r>
-      <w:bookmarkStart w:id="0" w:name="OLE_LINK44"/>
-      <w:bookmarkStart w:id="1" w:name="OLE_LINK45"/>
-    </w:p>
-    <w:p>
-      <w:pPr>
-        <w:ind w:left="288" w:firstLine="432"/>
-        <w:jc w:val="both"/>
-      </w:pPr>
-    </w:p>
+        <w:t>Evaluation Criteria</w:t>
+      </w:r>
+    </w:p>
+    <w:p/>
     <w:p>
       <w:pPr>
         <w:pStyle w:val="Heading1"/>
       </w:pPr>
       <w:r>
-        <w:t>Discussion of Results</w:t>
-      </w:r>
-    </w:p>
-    <w:bookmarkEnd w:id="0"/>
-    <w:bookmarkEnd w:id="1"/>
-    <w:p>
-      <w:pPr>
-        <w:pStyle w:val="Heading2"/>
-      </w:pPr>
-      <w:r>
-        <w:t>Limitation of generated frequencies</w:t>
-      </w:r>
-    </w:p>
-    <w:p>
-      <w:pPr>
-        <w:ind w:left="288" w:firstLine="432"/>
-        <w:jc w:val="both"/>
-        <w:rPr>
-          <w:rFonts w:eastAsia="MS Mincho"/>
-        </w:rPr>
-      </w:pPr>
-      <w:r>
-        <w:t xml:space="preserve">The </w:t>
-      </w:r>
-    </w:p>
-    <w:p>
-      <w:pPr>
-        <w:jc w:val="both"/>
-      </w:pPr>
-    </w:p>
-    <w:p>
-      <w:pPr>
-        <w:pStyle w:val="Heading1"/>
-      </w:pPr>
-      <w:r>
         <w:t>Conclusion</w:t>
       </w:r>
-      <w:bookmarkStart w:id="2" w:name="_GoBack"/>
-      <w:bookmarkEnd w:id="2"/>
     </w:p>
     <w:p>
       <w:pPr>
@@ -457,7 +470,7 @@
         <w:rPr>
           <w:rFonts w:eastAsia="MS Mincho"/>
         </w:rPr>
-        <w:t>This task was completed successfully and improvements were made to improve the output of the generated sine wave.</w:t>
+        <w:t>asdf</w:t>
       </w:r>
     </w:p>
     <w:p>
@@ -468,68 +481,53 @@
           <w:rFonts w:eastAsia="MS Mincho"/>
         </w:rPr>
       </w:pPr>
+    </w:p>
+    <w:p>
+      <w:pPr>
+        <w:pStyle w:val="Heading1"/>
+      </w:pPr>
+      <w:r>
+        <w:t>References</w:t>
+      </w:r>
+    </w:p>
+    <w:p>
+      <w:pPr>
+        <w:pStyle w:val="Bibliography"/>
+      </w:pPr>
       <w:r>
         <w:rPr>
           <w:rFonts w:eastAsia="MS Mincho"/>
         </w:rPr>
-        <w:t xml:space="preserve">Further improvements </w:t>
+        <w:fldChar w:fldCharType="begin"/>
       </w:r>
       <w:r>
         <w:rPr>
           <w:rFonts w:eastAsia="MS Mincho"/>
         </w:rPr>
-        <w:t xml:space="preserve">can include pre-computing the lookup table instead of generating it at runtime, and using two lookup tables to further improve the accuracy of the sine wave </w:t>
-      </w:r>
-      <w:sdt>
-        <w:sdtPr>
-          <w:rPr>
-            <w:rFonts w:eastAsia="MS Mincho"/>
-          </w:rPr>
-          <w:id w:val="1613251537"/>
-          <w:citation/>
-        </w:sdtPr>
-        <w:sdtEndPr/>
-        <w:sdtContent>
-          <w:r>
-            <w:rPr>
-              <w:rFonts w:eastAsia="MS Mincho"/>
-            </w:rPr>
-            <w:fldChar w:fldCharType="begin"/>
-          </w:r>
-          <w:r>
-            <w:rPr>
-              <w:rFonts w:eastAsia="MS Mincho"/>
-              <w:lang w:val="en-GB"/>
-            </w:rPr>
-            <w:instrText xml:space="preserve"> CITATION Pet08 \l 2057 </w:instrText>
-          </w:r>
-          <w:r>
-            <w:rPr>
-              <w:rFonts w:eastAsia="MS Mincho"/>
-            </w:rPr>
-            <w:fldChar w:fldCharType="separate"/>
-          </w:r>
-          <w:r>
-            <w:rPr>
-              <w:rFonts w:eastAsia="MS Mincho"/>
-              <w:noProof/>
-              <w:lang w:val="en-GB"/>
-            </w:rPr>
-            <w:t>[2]</w:t>
-          </w:r>
-          <w:r>
-            <w:rPr>
-              <w:rFonts w:eastAsia="MS Mincho"/>
-            </w:rPr>
-            <w:fldChar w:fldCharType="end"/>
-          </w:r>
-        </w:sdtContent>
-      </w:sdt>
+        <w:instrText xml:space="preserve"> ADDIN ZOTERO_BIBL {"custom":[]} CSL_BIBLIOGRAPHY </w:instrText>
+      </w:r>
       <w:r>
         <w:rPr>
           <w:rFonts w:eastAsia="MS Mincho"/>
         </w:rPr>
-        <w:t>.</w:t>
+        <w:fldChar w:fldCharType="separate"/>
+      </w:r>
+      <w:r>
+        <w:t>[1]</w:t>
+      </w:r>
+      <w:r>
+        <w:tab/>
+        <w:t xml:space="preserve">J. Waterhouse, T. Reilly, G. Atkinson, and B. Edwards, ‘Jet lag: trends and coping strategies’, </w:t>
+      </w:r>
+      <w:r>
+        <w:rPr>
+          <w:i/>
+          <w:iCs/>
+        </w:rPr>
+        <w:t>The Lancet</w:t>
+      </w:r>
+      <w:r>
+        <w:t>, vol. 369, no. 9567, pp. 1117–1129, 2007.</w:t>
       </w:r>
     </w:p>
     <w:p>
@@ -540,25 +538,14 @@
           <w:rFonts w:eastAsia="MS Mincho"/>
         </w:rPr>
       </w:pPr>
-    </w:p>
-    <w:p>
-      <w:pPr>
-        <w:pStyle w:val="Heading1"/>
-      </w:pPr>
-      <w:r>
-        <w:t>References</w:t>
-      </w:r>
-    </w:p>
-    <w:bookmarkEnd w:id="3"/>
-    <w:bookmarkEnd w:id="4"/>
-    <w:p>
-      <w:pPr>
-        <w:ind w:left="284" w:firstLine="567"/>
-        <w:jc w:val="both"/>
+      <w:r>
         <w:rPr>
           <w:rFonts w:eastAsia="MS Mincho"/>
         </w:rPr>
-      </w:pPr>
+        <w:fldChar w:fldCharType="end"/>
+      </w:r>
+      <w:bookmarkEnd w:id="3"/>
+      <w:bookmarkEnd w:id="4"/>
     </w:p>
     <w:sectPr>
       <w:type w:val="continuous"/>
@@ -1641,6 +1628,95 @@
     </w:lvl>
   </w:abstractNum>
   <w:abstractNum w:abstractNumId="9" w15:restartNumberingAfterBreak="0">
+    <w:nsid w:val="72E91FEF"/>
+    <w:multiLevelType w:val="hybridMultilevel"/>
+    <w:tmpl w:val="6C0201E0"/>
+    <w:lvl w:ilvl="0" w:tplc="4BB4B034">
+      <w:start w:val="1"/>
+      <w:numFmt w:val="decimal"/>
+      <w:lvlText w:val="%1."/>
+      <w:lvlJc w:val="left"/>
+      <w:pPr>
+        <w:ind w:left="648" w:hanging="360"/>
+      </w:pPr>
+      <w:rPr>
+        <w:rFonts w:hint="default"/>
+      </w:rPr>
+    </w:lvl>
+    <w:lvl w:ilvl="1" w:tplc="08090019" w:tentative="1">
+      <w:start w:val="1"/>
+      <w:numFmt w:val="lowerLetter"/>
+      <w:lvlText w:val="%2."/>
+      <w:lvlJc w:val="left"/>
+      <w:pPr>
+        <w:ind w:left="1368" w:hanging="360"/>
+      </w:pPr>
+    </w:lvl>
+    <w:lvl w:ilvl="2" w:tplc="0809001B" w:tentative="1">
+      <w:start w:val="1"/>
+      <w:numFmt w:val="lowerRoman"/>
+      <w:lvlText w:val="%3."/>
+      <w:lvlJc w:val="right"/>
+      <w:pPr>
+        <w:ind w:left="2088" w:hanging="180"/>
+      </w:pPr>
+    </w:lvl>
+    <w:lvl w:ilvl="3" w:tplc="0809000F" w:tentative="1">
+      <w:start w:val="1"/>
+      <w:numFmt w:val="decimal"/>
+      <w:lvlText w:val="%4."/>
+      <w:lvlJc w:val="left"/>
+      <w:pPr>
+        <w:ind w:left="2808" w:hanging="360"/>
+      </w:pPr>
+    </w:lvl>
+    <w:lvl w:ilvl="4" w:tplc="08090019" w:tentative="1">
+      <w:start w:val="1"/>
+      <w:numFmt w:val="lowerLetter"/>
+      <w:lvlText w:val="%5."/>
+      <w:lvlJc w:val="left"/>
+      <w:pPr>
+        <w:ind w:left="3528" w:hanging="360"/>
+      </w:pPr>
+    </w:lvl>
+    <w:lvl w:ilvl="5" w:tplc="0809001B" w:tentative="1">
+      <w:start w:val="1"/>
+      <w:numFmt w:val="lowerRoman"/>
+      <w:lvlText w:val="%6."/>
+      <w:lvlJc w:val="right"/>
+      <w:pPr>
+        <w:ind w:left="4248" w:hanging="180"/>
+      </w:pPr>
+    </w:lvl>
+    <w:lvl w:ilvl="6" w:tplc="0809000F" w:tentative="1">
+      <w:start w:val="1"/>
+      <w:numFmt w:val="decimal"/>
+      <w:lvlText w:val="%7."/>
+      <w:lvlJc w:val="left"/>
+      <w:pPr>
+        <w:ind w:left="4968" w:hanging="360"/>
+      </w:pPr>
+    </w:lvl>
+    <w:lvl w:ilvl="7" w:tplc="08090019" w:tentative="1">
+      <w:start w:val="1"/>
+      <w:numFmt w:val="lowerLetter"/>
+      <w:lvlText w:val="%8."/>
+      <w:lvlJc w:val="left"/>
+      <w:pPr>
+        <w:ind w:left="5688" w:hanging="360"/>
+      </w:pPr>
+    </w:lvl>
+    <w:lvl w:ilvl="8" w:tplc="0809001B" w:tentative="1">
+      <w:start w:val="1"/>
+      <w:numFmt w:val="lowerRoman"/>
+      <w:lvlText w:val="%9."/>
+      <w:lvlJc w:val="right"/>
+      <w:pPr>
+        <w:ind w:left="6408" w:hanging="180"/>
+      </w:pPr>
+    </w:lvl>
+  </w:abstractNum>
+  <w:abstractNum w:abstractNumId="10" w15:restartNumberingAfterBreak="0">
     <w:nsid w:val="7CD255F0"/>
     <w:multiLevelType w:val="hybridMultilevel"/>
     <w:tmpl w:val="1BBC66D6"/>
@@ -1785,7 +1861,7 @@
     <w:abstractNumId w:val="0"/>
   </w:num>
   <w:num w:numId="12">
-    <w:abstractNumId w:val="9"/>
+    <w:abstractNumId w:val="10"/>
   </w:num>
   <w:num w:numId="13">
     <w:abstractNumId w:val="5"/>
@@ -1795,6 +1871,9 @@
   </w:num>
   <w:num w:numId="15">
     <w:abstractNumId w:val="5"/>
+  </w:num>
+  <w:num w:numId="16">
+    <w:abstractNumId w:val="9"/>
   </w:num>
 </w:numbering>
 </file>
@@ -2320,7 +2399,6 @@
   <w:style w:type="character" w:default="1" w:styleId="DefaultParagraphFont">
     <w:name w:val="Default Paragraph Font"/>
     <w:uiPriority w:val="1"/>
-    <w:semiHidden/>
     <w:unhideWhenUsed/>
   </w:style>
   <w:style w:type="table" w:default="1" w:styleId="TableNormal">
@@ -2916,6 +2994,12 @@
     <w:uiPriority w:val="37"/>
     <w:unhideWhenUsed/>
     <w:rsid w:val="006E3577"/>
+    <w:pPr>
+      <w:tabs>
+        <w:tab w:val="left" w:pos="384"/>
+      </w:tabs>
+      <w:ind w:left="384" w:hanging="384"/>
+    </w:pPr>
   </w:style>
 </w:styles>
 </file>
@@ -3250,7 +3334,7 @@
 </file>
 
 <file path=customXml/itemProps1.xml><?xml version="1.0" encoding="utf-8"?>
-<ds:datastoreItem xmlns:ds="http://schemas.openxmlformats.org/officeDocument/2006/customXml" ds:itemID="{2F99880F-F150-4B09-8109-0F4BF28B6E8B}">
+<ds:datastoreItem xmlns:ds="http://schemas.openxmlformats.org/officeDocument/2006/customXml" ds:itemID="{2FFB8DAC-5515-4416-A958-6BE8D153A5E4}">
   <ds:schemaRefs>
     <ds:schemaRef ds:uri="http://schemas.openxmlformats.org/officeDocument/2006/bibliography"/>
   </ds:schemaRefs>

</xml_diff>